<commit_message>
Adicionando o nome do meio no relatório
</commit_message>
<xml_diff>
--- a/relatorio_v3.docx
+++ b/relatorio_v3.docx
@@ -72,7 +72,21 @@
           <w:sz w:val="18"/>
           <w:szCs w:val="18"/>
         </w:rPr>
-        <w:t>Sérgio Mucciaccia</w:t>
+        <w:t xml:space="preserve">Sérgio </w:t>
+      </w:r>
+      <w:r>
+        <w:rPr>
+          <w:sz w:val="18"/>
+          <w:szCs w:val="18"/>
+        </w:rPr>
+        <w:t xml:space="preserve">Silva </w:t>
+      </w:r>
+      <w:r>
+        <w:rPr>
+          <w:sz w:val="18"/>
+          <w:szCs w:val="18"/>
+        </w:rPr>
+        <w:t>Mucciaccia</w:t>
         <w:br/>
       </w:r>
       <w:r>
@@ -833,8 +847,8 @@
         <w:tblLook w:noHBand="0" w:noVBand="0" w:firstColumn="0" w:lastRow="0" w:lastColumn="0" w:firstRow="0"/>
       </w:tblPr>
       <w:tblGrid>
-        <w:gridCol w:w="504"/>
-        <w:gridCol w:w="1769"/>
+        <w:gridCol w:w="503"/>
+        <w:gridCol w:w="1770"/>
         <w:gridCol w:w="842"/>
         <w:gridCol w:w="1744"/>
       </w:tblGrid>
@@ -846,7 +860,7 @@
         </w:trPr>
         <w:tc>
           <w:tcPr>
-            <w:tcW w:w="504" w:type="dxa"/>
+            <w:tcW w:w="503" w:type="dxa"/>
             <w:vMerge w:val="restart"/>
             <w:tcBorders>
               <w:top w:val="single" w:sz="2" w:space="0" w:color="000000"/>
@@ -870,7 +884,7 @@
         </w:tc>
         <w:tc>
           <w:tcPr>
-            <w:tcW w:w="4355" w:type="dxa"/>
+            <w:tcW w:w="4356" w:type="dxa"/>
             <w:gridSpan w:val="3"/>
             <w:tcBorders>
               <w:top w:val="single" w:sz="2" w:space="0" w:color="000000"/>
@@ -931,7 +945,7 @@
         </w:trPr>
         <w:tc>
           <w:tcPr>
-            <w:tcW w:w="504" w:type="dxa"/>
+            <w:tcW w:w="503" w:type="dxa"/>
             <w:vMerge w:val="continue"/>
             <w:tcBorders>
               <w:top w:val="single" w:sz="2" w:space="0" w:color="000000"/>
@@ -959,7 +973,7 @@
         </w:tc>
         <w:tc>
           <w:tcPr>
-            <w:tcW w:w="1769" w:type="dxa"/>
+            <w:tcW w:w="1770" w:type="dxa"/>
             <w:tcBorders>
               <w:top w:val="single" w:sz="2" w:space="0" w:color="000000"/>
               <w:start w:val="single" w:sz="2" w:space="0" w:color="000000"/>
@@ -1033,7 +1047,7 @@
         </w:trPr>
         <w:tc>
           <w:tcPr>
-            <w:tcW w:w="504" w:type="dxa"/>
+            <w:tcW w:w="503" w:type="dxa"/>
             <w:tcBorders>
               <w:top w:val="single" w:sz="2" w:space="0" w:color="000000"/>
               <w:start w:val="single" w:sz="2" w:space="0" w:color="000000"/>
@@ -1062,7 +1076,7 @@
         </w:tc>
         <w:tc>
           <w:tcPr>
-            <w:tcW w:w="1769" w:type="dxa"/>
+            <w:tcW w:w="1770" w:type="dxa"/>
             <w:tcBorders>
               <w:top w:val="single" w:sz="2" w:space="0" w:color="000000"/>
               <w:start w:val="single" w:sz="2" w:space="0" w:color="000000"/>
@@ -1171,7 +1185,7 @@
         </w:trPr>
         <w:tc>
           <w:tcPr>
-            <w:tcW w:w="504" w:type="dxa"/>
+            <w:tcW w:w="503" w:type="dxa"/>
             <w:tcBorders>
               <w:start w:val="single" w:sz="2" w:space="0" w:color="000000"/>
               <w:bottom w:val="single" w:sz="2" w:space="0" w:color="000000"/>
@@ -1199,7 +1213,7 @@
         </w:tc>
         <w:tc>
           <w:tcPr>
-            <w:tcW w:w="1769" w:type="dxa"/>
+            <w:tcW w:w="1770" w:type="dxa"/>
             <w:tcBorders>
               <w:start w:val="single" w:sz="2" w:space="0" w:color="000000"/>
               <w:bottom w:val="single" w:sz="2" w:space="0" w:color="000000"/>
@@ -1282,7 +1296,7 @@
         </w:trPr>
         <w:tc>
           <w:tcPr>
-            <w:tcW w:w="504" w:type="dxa"/>
+            <w:tcW w:w="503" w:type="dxa"/>
             <w:tcBorders>
               <w:start w:val="single" w:sz="2" w:space="0" w:color="000000"/>
               <w:bottom w:val="single" w:sz="2" w:space="0" w:color="000000"/>
@@ -1310,7 +1324,7 @@
         </w:tc>
         <w:tc>
           <w:tcPr>
-            <w:tcW w:w="1769" w:type="dxa"/>
+            <w:tcW w:w="1770" w:type="dxa"/>
             <w:tcBorders>
               <w:start w:val="single" w:sz="2" w:space="0" w:color="000000"/>
               <w:bottom w:val="single" w:sz="2" w:space="0" w:color="000000"/>
@@ -1393,7 +1407,7 @@
         </w:trPr>
         <w:tc>
           <w:tcPr>
-            <w:tcW w:w="504" w:type="dxa"/>
+            <w:tcW w:w="503" w:type="dxa"/>
             <w:tcBorders>
               <w:start w:val="single" w:sz="2" w:space="0" w:color="000000"/>
               <w:bottom w:val="single" w:sz="2" w:space="0" w:color="000000"/>
@@ -1421,7 +1435,7 @@
         </w:tc>
         <w:tc>
           <w:tcPr>
-            <w:tcW w:w="1769" w:type="dxa"/>
+            <w:tcW w:w="1770" w:type="dxa"/>
             <w:tcBorders>
               <w:start w:val="single" w:sz="2" w:space="0" w:color="000000"/>
               <w:bottom w:val="single" w:sz="2" w:space="0" w:color="000000"/>
@@ -1504,7 +1518,7 @@
         </w:trPr>
         <w:tc>
           <w:tcPr>
-            <w:tcW w:w="504" w:type="dxa"/>
+            <w:tcW w:w="503" w:type="dxa"/>
             <w:tcBorders>
               <w:start w:val="single" w:sz="2" w:space="0" w:color="000000"/>
               <w:bottom w:val="single" w:sz="2" w:space="0" w:color="000000"/>
@@ -1532,7 +1546,7 @@
         </w:tc>
         <w:tc>
           <w:tcPr>
-            <w:tcW w:w="1769" w:type="dxa"/>
+            <w:tcW w:w="1770" w:type="dxa"/>
             <w:tcBorders>
               <w:start w:val="single" w:sz="2" w:space="0" w:color="000000"/>
               <w:bottom w:val="single" w:sz="2" w:space="0" w:color="000000"/>

</xml_diff>